<commit_message>
Ranger Main Update & Delete unused scripts
</commit_message>
<xml_diff>
--- a/Planning/Programmering/CodePlan 1.docx
+++ b/Planning/Programmering/CodePlan 1.docx
@@ -5,568 +5,493 @@
     <w:p>
       <w:pPr>
         <w:rPr>
-          <w:lang w:val="en-GB"/>
-        </w:rPr>
-      </w:pPr>
-      <w:r>
-        <w:rPr>
-          <w:sz w:val="28"/>
-          <w:szCs w:val="28"/>
-          <w:lang w:val="en-GB"/>
-        </w:rPr>
-        <w:t>Core mechanics:</w:t>
-      </w:r>
-      <w:r>
-        <w:rPr>
-          <w:lang w:val="en-GB"/>
-        </w:rPr>
-        <w:br/>
-      </w:r>
-      <w:r>
-        <w:rPr>
-          <w:lang w:val="en-GB"/>
-        </w:rPr>
-        <w:t>Top-down 2D:</w:t>
-      </w:r>
-      <w:r>
-        <w:rPr>
-          <w:lang w:val="en-GB"/>
-        </w:rPr>
-        <w:br/>
-      </w:r>
-      <w:r>
-        <w:rPr>
-          <w:lang w:val="en-GB"/>
-        </w:rPr>
-        <w:br/>
-        <w:t>No rotation quad-direction movement:</w:t>
-      </w:r>
-      <w:r>
-        <w:rPr>
-          <w:lang w:val="en-GB"/>
-        </w:rPr>
-        <w:br/>
-        <w:t>Up/Down, Left/Right</w:t>
-      </w:r>
-      <w:r>
-        <w:rPr>
-          <w:lang w:val="en-GB"/>
-        </w:rPr>
-        <w:br/>
-      </w:r>
-      <w:r>
-        <w:rPr>
-          <w:lang w:val="en-GB"/>
-        </w:rPr>
-        <w:br/>
-        <w:t>Input script:</w:t>
-      </w:r>
-      <w:r>
-        <w:rPr>
-          <w:lang w:val="en-GB"/>
-        </w:rPr>
-        <w:br/>
-      </w:r>
-      <w:r>
-        <w:rPr>
+          <w:sz w:val="28"/>
+          <w:szCs w:val="28"/>
+          <w:lang w:val="en-GB"/>
+        </w:rPr>
+      </w:pPr>
+      <w:proofErr w:type="spellStart"/>
+      <w:r>
+        <w:rPr>
+          <w:sz w:val="28"/>
+          <w:szCs w:val="28"/>
+          <w:lang w:val="en-GB"/>
+        </w:rPr>
+        <w:t>Playerprefs</w:t>
+      </w:r>
+      <w:proofErr w:type="spellEnd"/>
+      <w:r>
+        <w:rPr>
+          <w:sz w:val="28"/>
+          <w:szCs w:val="28"/>
+          <w:lang w:val="en-GB"/>
+        </w:rPr>
+        <w:t xml:space="preserve"> progression </w:t>
+      </w:r>
+      <w:proofErr w:type="spellStart"/>
+      <w:r>
+        <w:rPr>
+          <w:sz w:val="28"/>
+          <w:szCs w:val="28"/>
+          <w:lang w:val="en-GB"/>
+        </w:rPr>
+        <w:t>sparning</w:t>
+      </w:r>
+      <w:proofErr w:type="spellEnd"/>
+      <w:r>
+        <w:rPr>
+          <w:sz w:val="28"/>
+          <w:szCs w:val="28"/>
+          <w:lang w:val="en-GB"/>
+        </w:rPr>
+        <w:t>.</w:t>
+      </w:r>
+      <w:r>
+        <w:rPr>
+          <w:sz w:val="28"/>
+          <w:szCs w:val="28"/>
+          <w:lang w:val="en-GB"/>
+        </w:rPr>
+        <w:t xml:space="preserve"> </w:t>
+      </w:r>
+      <w:r>
+        <w:rPr>
+          <w:b/>
+          <w:bCs/>
+          <w:sz w:val="28"/>
+          <w:szCs w:val="28"/>
+          <w:lang w:val="en-GB"/>
+        </w:rPr>
+        <w:t>Ed</w:t>
+      </w:r>
+      <w:r>
+        <w:rPr>
+          <w:sz w:val="28"/>
+          <w:szCs w:val="28"/>
+          <w:lang w:val="en-GB"/>
+        </w:rPr>
+        <w:br/>
+        <w:t>-Score</w:t>
+      </w:r>
+      <w:r>
+        <w:rPr>
+          <w:sz w:val="28"/>
+          <w:szCs w:val="28"/>
+          <w:lang w:val="en-GB"/>
+        </w:rPr>
+        <w:br/>
+      </w:r>
+      <w:r>
+        <w:rPr>
+          <w:sz w:val="28"/>
+          <w:szCs w:val="28"/>
           <w:lang w:val="en-GB"/>
         </w:rPr>
         <w:t>-</w:t>
       </w:r>
-      <w:r>
-        <w:rPr>
-          <w:lang w:val="en-GB"/>
-        </w:rPr>
-        <w:t>Middleman mellan input och keybinds</w:t>
-      </w:r>
-      <w:r>
-        <w:rPr>
-          <w:lang w:val="en-GB"/>
-        </w:rPr>
-        <w:br/>
-      </w:r>
-      <w:r>
-        <w:rPr>
-          <w:lang w:val="en-GB"/>
-        </w:rPr>
-        <w:br/>
-        <w:t>Träd</w:t>
-      </w:r>
-      <w:r>
-        <w:rPr>
-          <w:lang w:val="en-GB"/>
-        </w:rPr>
-        <w:t>Main:</w:t>
-      </w:r>
-      <w:r>
-        <w:rPr>
-          <w:lang w:val="en-GB"/>
-        </w:rPr>
-        <w:br/>
-      </w:r>
-      <w:r>
-        <w:rPr>
-          <w:lang w:val="en-GB"/>
-        </w:rPr>
-        <w:t>Ska ha HP, en trigger för att kunna träffas av spelarens slag.</w:t>
-      </w:r>
-      <w:r>
-        <w:rPr>
-          <w:lang w:val="en-GB"/>
-        </w:rPr>
-        <w:br/>
+      <w:proofErr w:type="spellStart"/>
+      <w:r>
+        <w:rPr>
+          <w:sz w:val="28"/>
+          <w:szCs w:val="28"/>
+          <w:lang w:val="en-GB"/>
+        </w:rPr>
+        <w:t>LevelProgression</w:t>
+      </w:r>
+      <w:proofErr w:type="spellEnd"/>
+      <w:r>
+        <w:rPr>
+          <w:sz w:val="28"/>
+          <w:szCs w:val="28"/>
+          <w:lang w:val="en-GB"/>
+        </w:rPr>
+        <w:br/>
+        <w:t>-</w:t>
+      </w:r>
+      <w:r>
+        <w:rPr>
+          <w:sz w:val="28"/>
+          <w:szCs w:val="28"/>
+          <w:lang w:val="en-GB"/>
+        </w:rPr>
+        <w:t>Selected characters</w:t>
+      </w:r>
+      <w:r>
+        <w:rPr>
+          <w:sz w:val="28"/>
+          <w:szCs w:val="28"/>
+          <w:lang w:val="en-GB"/>
+        </w:rPr>
+        <w:br/>
+        <w:t>-</w:t>
+      </w:r>
+      <w:r>
+        <w:rPr>
+          <w:sz w:val="28"/>
+          <w:szCs w:val="28"/>
+          <w:lang w:val="en-GB"/>
+        </w:rPr>
+        <w:t>Story progression</w:t>
       </w:r>
     </w:p>
     <w:p>
       <w:pPr>
         <w:rPr>
-          <w:lang w:val="sv-SE"/>
-        </w:rPr>
-      </w:pPr>
-      <w:r>
-        <w:rPr>
-          <w:lang w:val="sv-SE"/>
-        </w:rPr>
-        <w:br/>
-        <w:t>Stock</w:t>
-      </w:r>
-      <w:r>
-        <w:rPr>
-          <w:lang w:val="sv-SE"/>
-        </w:rPr>
-        <w:t>Main</w:t>
-      </w:r>
-      <w:r>
-        <w:rPr>
-          <w:lang w:val="sv-SE"/>
-        </w:rPr>
-        <w:t>:</w:t>
-      </w:r>
-      <w:r>
-        <w:rPr>
-          <w:lang w:val="sv-SE"/>
-        </w:rPr>
-        <w:br/>
-      </w:r>
-      <w:r>
-        <w:rPr>
-          <w:lang w:val="sv-SE"/>
-        </w:rPr>
-        <w:t>trigger – spelare</w:t>
-      </w:r>
-      <w:r>
-        <w:rPr>
-          <w:lang w:val="sv-SE"/>
-        </w:rPr>
-        <w:br/>
-        <w:t xml:space="preserve">trigger </w:t>
-      </w:r>
-      <w:r>
-        <w:rPr>
-          <w:lang w:val="sv-SE"/>
-        </w:rPr>
-        <w:t>–</w:t>
-      </w:r>
-      <w:r>
-        <w:rPr>
-          <w:lang w:val="sv-SE"/>
-        </w:rPr>
-        <w:t xml:space="preserve"> mål</w:t>
-      </w:r>
-      <w:r>
-        <w:rPr>
-          <w:lang w:val="sv-SE"/>
-        </w:rPr>
-        <w:br/>
-        <w:t>-movement</w:t>
+          <w:sz w:val="28"/>
+          <w:szCs w:val="28"/>
+          <w:lang w:val="sv-SE"/>
+        </w:rPr>
+      </w:pPr>
+      <w:r>
+        <w:rPr>
+          <w:sz w:val="28"/>
+          <w:szCs w:val="28"/>
+          <w:lang w:val="sv-SE"/>
+        </w:rPr>
+        <w:t>Trädhuggning 2.0</w:t>
+      </w:r>
+      <w:r>
+        <w:rPr>
+          <w:sz w:val="28"/>
+          <w:szCs w:val="28"/>
+          <w:lang w:val="sv-SE"/>
+        </w:rPr>
+        <w:t xml:space="preserve"> </w:t>
+      </w:r>
+      <w:r>
+        <w:rPr>
+          <w:b/>
+          <w:bCs/>
+          <w:sz w:val="28"/>
+          <w:szCs w:val="28"/>
+          <w:lang w:val="sv-SE"/>
+        </w:rPr>
+        <w:t>Må</w:t>
       </w:r>
     </w:p>
     <w:p>
       <w:pPr>
         <w:rPr>
-          <w:lang w:val="en-GB"/>
-        </w:rPr>
-      </w:pPr>
-      <w:r>
-        <w:rPr>
-          <w:lang w:val="sv-SE"/>
-        </w:rPr>
-        <w:br/>
-      </w:r>
-      <w:r>
-        <w:rPr>
-          <w:lang w:val="en-GB"/>
-        </w:rPr>
-        <w:t>Player</w:t>
-      </w:r>
-      <w:r>
-        <w:rPr>
-          <w:lang w:val="en-GB"/>
-        </w:rPr>
-        <w:t>Main</w:t>
-      </w:r>
-      <w:r>
-        <w:rPr>
-          <w:lang w:val="en-GB"/>
-        </w:rPr>
-        <w:t>:</w:t>
-      </w:r>
-      <w:r>
-        <w:rPr>
-          <w:lang w:val="en-GB"/>
-        </w:rPr>
-        <w:br/>
-      </w:r>
-      <w:r>
-        <w:rPr>
-          <w:lang w:val="en-GB"/>
-        </w:rPr>
-        <w:t>-Förflyttning</w:t>
-      </w:r>
-      <w:r>
-        <w:rPr>
-          <w:lang w:val="en-GB"/>
-        </w:rPr>
-        <w:br/>
-        <w:t>-Huggning</w:t>
-      </w:r>
-      <w:r>
-        <w:rPr>
-          <w:lang w:val="en-GB"/>
-        </w:rPr>
-        <w:br/>
-        <w:t>-</w:t>
-      </w:r>
-      <w:r>
-        <w:rPr>
-          <w:lang w:val="en-GB"/>
-        </w:rPr>
-        <w:t xml:space="preserve">Wasd+Space </w:t>
-      </w:r>
-      <w:r>
-        <w:rPr>
-          <w:lang w:val="en-GB"/>
-        </w:rPr>
-        <w:t>/ Pilar+0 (OR Left/Right ctrl)</w:t>
-      </w:r>
-      <w:r>
-        <w:rPr>
-          <w:lang w:val="en-GB"/>
-        </w:rPr>
-        <w:br/>
-        <w:t>-Variables:</w:t>
-      </w:r>
-      <w:r>
-        <w:rPr>
-          <w:lang w:val="en-GB"/>
-        </w:rPr>
-        <w:br/>
-        <w:t>-Public:</w:t>
-      </w:r>
-      <w:r>
-        <w:rPr>
-          <w:lang w:val="en-GB"/>
-        </w:rPr>
-        <w:br/>
-        <w:t xml:space="preserve">  -CuttingSpeed</w:t>
-      </w:r>
-      <w:r>
-        <w:rPr>
-          <w:lang w:val="en-GB"/>
+          <w:sz w:val="28"/>
+          <w:szCs w:val="28"/>
+          <w:lang w:val="sv-SE"/>
+        </w:rPr>
+      </w:pPr>
+      <w:r>
+        <w:rPr>
+          <w:sz w:val="28"/>
+          <w:szCs w:val="28"/>
+          <w:lang w:val="sv-SE"/>
+        </w:rPr>
+        <w:t>Hub</w:t>
+      </w:r>
+      <w:r>
+        <w:rPr>
+          <w:sz w:val="28"/>
+          <w:szCs w:val="28"/>
+          <w:lang w:val="sv-SE"/>
         </w:rPr>
         <w:t xml:space="preserve"> </w:t>
       </w:r>
       <w:r>
         <w:rPr>
-          <w:lang w:val="en-GB"/>
-        </w:rPr>
-        <w:br/>
-        <w:t xml:space="preserve">  -CuttingPower</w:t>
-      </w:r>
-      <w:r>
-        <w:rPr>
-          <w:lang w:val="en-GB"/>
-        </w:rPr>
-        <w:br/>
-        <w:t xml:space="preserve">  -MoveSpeed</w:t>
-      </w:r>
-      <w:r>
-        <w:rPr>
-          <w:lang w:val="en-GB"/>
-        </w:rPr>
-        <w:br/>
-        <w:t>-Private</w:t>
-      </w:r>
-      <w:r>
-        <w:rPr>
-          <w:lang w:val="en-GB"/>
-        </w:rPr>
-        <w:br/>
-        <w:t xml:space="preserve">  -CaptureBool</w:t>
-      </w:r>
-      <w:r>
-        <w:rPr>
-          <w:lang w:val="en-GB"/>
-        </w:rPr>
-        <w:br/>
-        <w:t xml:space="preserve">  -</w:t>
-      </w:r>
-      <w:r>
-        <w:rPr>
-          <w:lang w:val="en-GB"/>
-        </w:rPr>
-        <w:t>valuta -Get/Set</w:t>
+          <w:b/>
+          <w:bCs/>
+          <w:sz w:val="28"/>
+          <w:szCs w:val="28"/>
+          <w:lang w:val="sv-SE"/>
+        </w:rPr>
+        <w:t>Hu</w:t>
+      </w:r>
+      <w:r>
+        <w:rPr>
+          <w:sz w:val="28"/>
+          <w:szCs w:val="28"/>
+          <w:lang w:val="sv-SE"/>
+        </w:rPr>
+        <w:br/>
+        <w:t>-Dialog</w:t>
+      </w:r>
+      <w:r>
+        <w:rPr>
+          <w:sz w:val="28"/>
+          <w:szCs w:val="28"/>
+          <w:lang w:val="sv-SE"/>
+        </w:rPr>
+        <w:br/>
+        <w:t>-Level progress genom fram</w:t>
+      </w:r>
+      <w:r>
+        <w:rPr>
+          <w:sz w:val="28"/>
+          <w:szCs w:val="28"/>
+          <w:lang w:val="sv-SE"/>
+        </w:rPr>
+        <w:t>dörr</w:t>
       </w:r>
     </w:p>
     <w:p>
       <w:pPr>
         <w:rPr>
-          <w:lang w:val="sv-SE"/>
-        </w:rPr>
-      </w:pPr>
-      <w:r>
-        <w:rPr>
-          <w:lang w:val="en-GB"/>
-        </w:rPr>
-        <w:br/>
-      </w:r>
-      <w:r>
-        <w:rPr>
-          <w:lang w:val="sv-SE"/>
-        </w:rPr>
-        <w:t>Vakt</w:t>
-      </w:r>
-      <w:r>
-        <w:rPr>
-          <w:lang w:val="sv-SE"/>
-        </w:rPr>
-        <w:t>Main</w:t>
-      </w:r>
-      <w:r>
-        <w:rPr>
-          <w:lang w:val="sv-SE"/>
-        </w:rPr>
-        <w:t>:</w:t>
-      </w:r>
-      <w:r>
-        <w:rPr>
-          <w:lang w:val="sv-SE"/>
-        </w:rPr>
-        <w:br/>
-      </w:r>
-      <w:r>
-        <w:rPr>
-          <w:lang w:val="sv-SE"/>
-        </w:rPr>
+          <w:sz w:val="28"/>
+          <w:szCs w:val="28"/>
+          <w:lang w:val="sv-SE"/>
+        </w:rPr>
+      </w:pPr>
+      <w:r>
+        <w:rPr>
+          <w:sz w:val="28"/>
+          <w:szCs w:val="28"/>
+          <w:lang w:val="sv-SE"/>
+        </w:rPr>
+        <w:t>Ändringsbarhet</w:t>
+      </w:r>
+      <w:r>
+        <w:rPr>
+          <w:sz w:val="28"/>
+          <w:szCs w:val="28"/>
+          <w:lang w:val="sv-SE"/>
+        </w:rPr>
+        <w:t xml:space="preserve"> </w:t>
+      </w:r>
+      <w:r>
+        <w:rPr>
+          <w:b/>
+          <w:bCs/>
+          <w:sz w:val="28"/>
+          <w:szCs w:val="28"/>
+          <w:lang w:val="sv-SE"/>
+        </w:rPr>
+        <w:t>M</w:t>
+      </w:r>
+      <w:bookmarkStart w:id="0" w:name="_GoBack"/>
+      <w:bookmarkEnd w:id="0"/>
+      <w:r>
+        <w:rPr>
+          <w:b/>
+          <w:bCs/>
+          <w:sz w:val="28"/>
+          <w:szCs w:val="28"/>
+          <w:lang w:val="sv-SE"/>
+        </w:rPr>
+        <w:t>å</w:t>
+      </w:r>
+      <w:r>
+        <w:rPr>
+          <w:sz w:val="28"/>
+          <w:szCs w:val="28"/>
+          <w:lang w:val="sv-SE"/>
+        </w:rPr>
+        <w:br/>
         <w:t>-</w:t>
       </w:r>
       <w:r>
         <w:rPr>
-          <w:lang w:val="sv-SE"/>
-        </w:rPr>
-        <w:t>Ändringsbara förflyttningsmönster</w:t>
+          <w:sz w:val="28"/>
+          <w:szCs w:val="28"/>
+          <w:lang w:val="sv-SE"/>
+        </w:rPr>
+        <w:t>T</w:t>
+      </w:r>
+      <w:r>
+        <w:rPr>
+          <w:sz w:val="28"/>
+          <w:szCs w:val="28"/>
+          <w:lang w:val="sv-SE"/>
+        </w:rPr>
+        <w:t>orn sökområde och hastighet</w:t>
       </w:r>
     </w:p>
     <w:p>
       <w:pPr>
         <w:rPr>
-          <w:lang w:val="sv-SE"/>
-        </w:rPr>
-      </w:pPr>
-      <w:r>
-        <w:rPr>
-          <w:lang w:val="sv-SE"/>
-        </w:rPr>
-        <w:br/>
-        <w:t>Torn</w:t>
-      </w:r>
-      <w:r>
-        <w:rPr>
-          <w:lang w:val="sv-SE"/>
-        </w:rPr>
-        <w:t>Main</w:t>
-      </w:r>
-      <w:r>
-        <w:rPr>
-          <w:lang w:val="sv-SE"/>
-        </w:rPr>
-        <w:t>:</w:t>
-      </w:r>
-      <w:r>
-        <w:rPr>
-          <w:lang w:val="sv-SE"/>
-        </w:rPr>
-        <w:br/>
-      </w:r>
-      <w:r>
-        <w:rPr>
-          <w:lang w:val="sv-SE"/>
-        </w:rPr>
-        <w:t>-</w:t>
-      </w:r>
-      <w:r>
-        <w:rPr>
-          <w:lang w:val="sv-SE"/>
-        </w:rPr>
-        <w:t>Än</w:t>
-      </w:r>
-      <w:r>
-        <w:rPr>
-          <w:lang w:val="sv-SE"/>
-        </w:rPr>
-        <w:t>dringsbara siktpnkter samt hastighet</w:t>
-      </w:r>
-      <w:r>
-        <w:rPr>
-          <w:lang w:val="sv-SE"/>
-        </w:rPr>
-        <w:br/>
-        <w:t>-</w:t>
-      </w:r>
-      <w:r>
-        <w:rPr>
-          <w:lang w:val="sv-SE"/>
-        </w:rPr>
-        <w:t>Sikte (raycast, collider)</w:t>
-      </w:r>
-      <w:r>
-        <w:rPr>
-          <w:lang w:val="sv-SE"/>
-        </w:rPr>
-        <w:br/>
-      </w:r>
-      <w:r>
-        <w:rPr>
-          <w:lang w:val="sv-SE"/>
-        </w:rPr>
-        <w:br/>
-        <w:t>Backe:</w:t>
-      </w:r>
-      <w:r>
-        <w:rPr>
-          <w:lang w:val="sv-SE"/>
-        </w:rPr>
-        <w:br/>
-        <w:t>Möjligtvis platformCollider</w:t>
+          <w:sz w:val="28"/>
+          <w:szCs w:val="28"/>
+          <w:lang w:val="en-GB"/>
+        </w:rPr>
+      </w:pPr>
+      <w:proofErr w:type="spellStart"/>
+      <w:r>
+        <w:rPr>
+          <w:sz w:val="28"/>
+          <w:szCs w:val="28"/>
+          <w:lang w:val="en-GB"/>
+        </w:rPr>
+        <w:t>Menysystem</w:t>
+      </w:r>
+      <w:proofErr w:type="spellEnd"/>
+      <w:r>
+        <w:rPr>
+          <w:sz w:val="28"/>
+          <w:szCs w:val="28"/>
+          <w:lang w:val="en-GB"/>
+        </w:rPr>
+        <w:t xml:space="preserve"> </w:t>
+      </w:r>
+      <w:r>
+        <w:rPr>
+          <w:b/>
+          <w:bCs/>
+          <w:sz w:val="28"/>
+          <w:szCs w:val="28"/>
+          <w:lang w:val="en-GB"/>
+        </w:rPr>
+        <w:t>Ed</w:t>
+      </w:r>
+      <w:r>
+        <w:rPr>
+          <w:sz w:val="28"/>
+          <w:szCs w:val="28"/>
+          <w:lang w:val="en-GB"/>
+        </w:rPr>
+        <w:br/>
+        <w:t>-Main menu</w:t>
+      </w:r>
+      <w:r>
+        <w:rPr>
+          <w:sz w:val="28"/>
+          <w:szCs w:val="28"/>
+          <w:lang w:val="en-GB"/>
+        </w:rPr>
+        <w:br/>
+        <w:t xml:space="preserve">  -New game</w:t>
+      </w:r>
+      <w:r>
+        <w:rPr>
+          <w:sz w:val="28"/>
+          <w:szCs w:val="28"/>
+          <w:lang w:val="en-GB"/>
+        </w:rPr>
+        <w:br/>
+        <w:t xml:space="preserve">  -Load game/Continue</w:t>
+      </w:r>
+      <w:r>
+        <w:rPr>
+          <w:sz w:val="28"/>
+          <w:szCs w:val="28"/>
+          <w:lang w:val="en-GB"/>
+        </w:rPr>
+        <w:br/>
+        <w:t>-Options</w:t>
+      </w:r>
+      <w:r>
+        <w:rPr>
+          <w:sz w:val="28"/>
+          <w:szCs w:val="28"/>
+          <w:lang w:val="en-GB"/>
+        </w:rPr>
+        <w:br/>
+      </w:r>
+      <w:r>
+        <w:rPr>
+          <w:sz w:val="28"/>
+          <w:szCs w:val="28"/>
+          <w:lang w:val="en-GB"/>
+        </w:rPr>
+        <w:t>-Character select</w:t>
       </w:r>
     </w:p>
     <w:p>
       <w:pPr>
         <w:rPr>
-          <w:lang w:val="sv-SE"/>
-        </w:rPr>
-      </w:pPr>
-      <w:r>
-        <w:rPr>
-          <w:lang w:val="sv-SE"/>
-        </w:rPr>
-        <w:t>WallObject:</w:t>
-      </w:r>
-      <w:bookmarkStart w:id="0" w:name="_GoBack"/>
-      <w:bookmarkEnd w:id="0"/>
-    </w:p>
-    <w:p>
-      <w:pPr>
-        <w:rPr>
-          <w:lang w:val="sv-SE"/>
-        </w:rPr>
-      </w:pPr>
-      <w:r>
-        <w:rPr>
-          <w:lang w:val="sv-SE"/>
-        </w:rPr>
-        <w:br/>
-      </w:r>
-      <w:r>
-        <w:rPr>
-          <w:lang w:val="sv-SE"/>
-        </w:rPr>
-        <w:t>GameLogic:</w:t>
-      </w:r>
-      <w:r>
-        <w:rPr>
-          <w:lang w:val="sv-SE"/>
-        </w:rPr>
-        <w:br/>
-      </w:r>
-      <w:r>
-        <w:rPr>
-          <w:lang w:val="sv-SE"/>
-        </w:rPr>
-        <w:lastRenderedPageBreak/>
-        <w:t>-Score</w:t>
-      </w:r>
-      <w:r>
-        <w:rPr>
-          <w:lang w:val="sv-SE"/>
-        </w:rPr>
-        <w:br/>
-        <w:t>-Timer</w:t>
-      </w:r>
-    </w:p>
-    <w:p>
-      <w:pPr>
-        <w:rPr>
-          <w:lang w:val="sv-SE"/>
-        </w:rPr>
-      </w:pPr>
-      <w:r>
-        <w:rPr>
-          <w:lang w:val="sv-SE"/>
-        </w:rPr>
-        <w:t>-</w:t>
-      </w:r>
-      <w:r>
-        <w:rPr>
-          <w:lang w:val="sv-SE"/>
-        </w:rPr>
-        <w:t>Variabelsparning:</w:t>
-      </w:r>
-      <w:r>
-        <w:rPr>
-          <w:lang w:val="sv-SE"/>
-        </w:rPr>
-        <w:br/>
-        <w:t>Singleton</w:t>
-      </w:r>
-      <w:r>
-        <w:rPr>
-          <w:lang w:val="sv-SE"/>
-        </w:rPr>
-        <w:br/>
-        <w:t>Playerprefs för sparning mel</w:t>
-      </w:r>
-      <w:r>
-        <w:rPr>
-          <w:lang w:val="sv-SE"/>
-        </w:rPr>
-        <w:t>lan sessioner</w:t>
-      </w:r>
-    </w:p>
-    <w:p>
-      <w:pPr>
-        <w:rPr>
-          <w:lang w:val="sv-SE"/>
-        </w:rPr>
-      </w:pPr>
-      <w:r>
-        <w:rPr>
-          <w:lang w:val="sv-SE"/>
-        </w:rPr>
-        <w:t>-</w:t>
-      </w:r>
-      <w:r>
-        <w:rPr>
-          <w:lang w:val="sv-SE"/>
-        </w:rPr>
-        <w:t>Ändringsbarhet:</w:t>
-      </w:r>
-      <w:r>
-        <w:rPr>
-          <w:lang w:val="sv-SE"/>
-        </w:rPr>
-        <w:br/>
-        <w:t>Gizmos</w:t>
+          <w:sz w:val="28"/>
+          <w:szCs w:val="28"/>
+          <w:lang w:val="sv-SE"/>
+        </w:rPr>
+      </w:pPr>
+      <w:r>
+        <w:rPr>
+          <w:sz w:val="28"/>
+          <w:szCs w:val="28"/>
+          <w:lang w:val="sv-SE"/>
+        </w:rPr>
+        <w:t>Credits</w:t>
+      </w:r>
+      <w:r>
+        <w:rPr>
+          <w:sz w:val="28"/>
+          <w:szCs w:val="28"/>
+          <w:lang w:val="sv-SE"/>
+        </w:rPr>
+        <w:t xml:space="preserve"> </w:t>
+      </w:r>
+      <w:r>
+        <w:rPr>
+          <w:b/>
+          <w:bCs/>
+          <w:sz w:val="28"/>
+          <w:szCs w:val="28"/>
+          <w:lang w:val="sv-SE"/>
+        </w:rPr>
+        <w:t>Hu</w:t>
+      </w:r>
+      <w:r>
+        <w:rPr>
+          <w:sz w:val="28"/>
+          <w:szCs w:val="28"/>
+          <w:lang w:val="sv-SE"/>
+        </w:rPr>
+        <w:br/>
+        <w:t>-Textscroll</w:t>
+      </w:r>
+      <w:r>
+        <w:rPr>
+          <w:sz w:val="28"/>
+          <w:szCs w:val="28"/>
+          <w:lang w:val="sv-SE"/>
+        </w:rPr>
+        <w:br/>
+      </w:r>
+      <w:r>
+        <w:rPr>
+          <w:sz w:val="28"/>
+          <w:szCs w:val="28"/>
+          <w:lang w:val="sv-SE"/>
+        </w:rPr>
+        <w:br/>
+      </w:r>
+      <w:r>
+        <w:rPr>
+          <w:sz w:val="28"/>
+          <w:szCs w:val="28"/>
+          <w:lang w:val="sv-SE"/>
+        </w:rPr>
+        <w:br/>
+        <w:t>Klart------------------------------------------------</w:t>
+      </w:r>
+      <w:r>
+        <w:rPr>
+          <w:sz w:val="28"/>
+          <w:szCs w:val="28"/>
+          <w:lang w:val="sv-SE"/>
+        </w:rPr>
+        <w:br/>
+      </w:r>
+      <w:r>
+        <w:rPr>
+          <w:sz w:val="28"/>
+          <w:szCs w:val="28"/>
+          <w:lang w:val="sv-SE"/>
+        </w:rPr>
+        <w:br/>
+        <w:t>Rörelse</w:t>
+      </w:r>
+      <w:r>
+        <w:rPr>
+          <w:sz w:val="28"/>
+          <w:szCs w:val="28"/>
+          <w:lang w:val="sv-SE"/>
+        </w:rPr>
+        <w:br/>
+        <w:t>Stockbetée</w:t>
+      </w:r>
+      <w:r>
+        <w:rPr>
+          <w:sz w:val="28"/>
+          <w:szCs w:val="28"/>
+          <w:lang w:val="sv-SE"/>
+        </w:rPr>
+        <w:t>nde</w:t>
       </w:r>
     </w:p>
     <w:sectPr>

</xml_diff>

<commit_message>
Tree explosion effect, Ranger update, Cinemachine zoomBoundary
</commit_message>
<xml_diff>
--- a/Planning/Programmering/CodePlan 1.docx
+++ b/Planning/Programmering/CodePlan 1.docx
@@ -262,237 +262,257 @@
           <w:szCs w:val="28"/>
           <w:lang w:val="sv-SE"/>
         </w:rPr>
-        <w:t>M</w:t>
+        <w:t>Må</w:t>
+      </w:r>
+      <w:r>
+        <w:rPr>
+          <w:sz w:val="28"/>
+          <w:szCs w:val="28"/>
+          <w:lang w:val="sv-SE"/>
+        </w:rPr>
+        <w:br/>
+        <w:t>-</w:t>
+      </w:r>
+      <w:r>
+        <w:rPr>
+          <w:sz w:val="28"/>
+          <w:szCs w:val="28"/>
+          <w:lang w:val="sv-SE"/>
+        </w:rPr>
+        <w:t>T</w:t>
+      </w:r>
+      <w:r>
+        <w:rPr>
+          <w:sz w:val="28"/>
+          <w:szCs w:val="28"/>
+          <w:lang w:val="sv-SE"/>
+        </w:rPr>
+        <w:t>orn sökområde och hastighet</w:t>
+      </w:r>
+    </w:p>
+    <w:p>
+      <w:pPr>
+        <w:rPr>
+          <w:sz w:val="28"/>
+          <w:szCs w:val="28"/>
+          <w:lang w:val="en-GB"/>
+        </w:rPr>
+      </w:pPr>
+      <w:proofErr w:type="spellStart"/>
+      <w:r>
+        <w:rPr>
+          <w:sz w:val="28"/>
+          <w:szCs w:val="28"/>
+          <w:lang w:val="en-GB"/>
+        </w:rPr>
+        <w:t>Menysystem</w:t>
+      </w:r>
+      <w:proofErr w:type="spellEnd"/>
+      <w:r>
+        <w:rPr>
+          <w:sz w:val="28"/>
+          <w:szCs w:val="28"/>
+          <w:lang w:val="en-GB"/>
+        </w:rPr>
+        <w:t xml:space="preserve"> </w:t>
+      </w:r>
+      <w:r>
+        <w:rPr>
+          <w:b/>
+          <w:bCs/>
+          <w:sz w:val="28"/>
+          <w:szCs w:val="28"/>
+          <w:lang w:val="en-GB"/>
+        </w:rPr>
+        <w:t>Ed</w:t>
+      </w:r>
+      <w:r>
+        <w:rPr>
+          <w:sz w:val="28"/>
+          <w:szCs w:val="28"/>
+          <w:lang w:val="en-GB"/>
+        </w:rPr>
+        <w:br/>
+        <w:t>-Main menu</w:t>
+      </w:r>
+      <w:r>
+        <w:rPr>
+          <w:sz w:val="28"/>
+          <w:szCs w:val="28"/>
+          <w:lang w:val="en-GB"/>
+        </w:rPr>
+        <w:br/>
+        <w:t xml:space="preserve">  -New game</w:t>
+      </w:r>
+      <w:r>
+        <w:rPr>
+          <w:sz w:val="28"/>
+          <w:szCs w:val="28"/>
+          <w:lang w:val="en-GB"/>
+        </w:rPr>
+        <w:br/>
+        <w:t xml:space="preserve">  -Load game/Continue</w:t>
+      </w:r>
+      <w:r>
+        <w:rPr>
+          <w:sz w:val="28"/>
+          <w:szCs w:val="28"/>
+          <w:lang w:val="en-GB"/>
+        </w:rPr>
+        <w:br/>
+        <w:t>-Options</w:t>
+      </w:r>
+      <w:r>
+        <w:rPr>
+          <w:sz w:val="28"/>
+          <w:szCs w:val="28"/>
+          <w:lang w:val="en-GB"/>
+        </w:rPr>
+        <w:br/>
+      </w:r>
+      <w:r>
+        <w:rPr>
+          <w:sz w:val="28"/>
+          <w:szCs w:val="28"/>
+          <w:lang w:val="en-GB"/>
+        </w:rPr>
+        <w:t>-Character select</w:t>
+      </w:r>
+    </w:p>
+    <w:p>
+      <w:pPr>
+        <w:rPr>
+          <w:sz w:val="28"/>
+          <w:szCs w:val="28"/>
+          <w:lang w:val="sv-SE"/>
+        </w:rPr>
+      </w:pPr>
+      <w:r>
+        <w:rPr>
+          <w:sz w:val="28"/>
+          <w:szCs w:val="28"/>
+          <w:lang w:val="sv-SE"/>
+        </w:rPr>
+        <w:t>Credits</w:t>
+      </w:r>
+      <w:r>
+        <w:rPr>
+          <w:sz w:val="28"/>
+          <w:szCs w:val="28"/>
+          <w:lang w:val="sv-SE"/>
+        </w:rPr>
+        <w:t xml:space="preserve"> </w:t>
+      </w:r>
+      <w:r>
+        <w:rPr>
+          <w:b/>
+          <w:bCs/>
+          <w:sz w:val="28"/>
+          <w:szCs w:val="28"/>
+          <w:lang w:val="sv-SE"/>
+        </w:rPr>
+        <w:t>Hu</w:t>
+      </w:r>
+      <w:r>
+        <w:rPr>
+          <w:sz w:val="28"/>
+          <w:szCs w:val="28"/>
+          <w:lang w:val="sv-SE"/>
+        </w:rPr>
+        <w:br/>
+        <w:t>-Textscroll</w:t>
+      </w:r>
+      <w:r>
+        <w:rPr>
+          <w:sz w:val="28"/>
+          <w:szCs w:val="28"/>
+          <w:lang w:val="sv-SE"/>
+        </w:rPr>
+        <w:br/>
+      </w:r>
+      <w:r>
+        <w:rPr>
+          <w:sz w:val="28"/>
+          <w:szCs w:val="28"/>
+          <w:lang w:val="sv-SE"/>
+        </w:rPr>
+        <w:br/>
+      </w:r>
+      <w:r>
+        <w:rPr>
+          <w:sz w:val="28"/>
+          <w:szCs w:val="28"/>
+          <w:lang w:val="sv-SE"/>
+        </w:rPr>
+        <w:br/>
+        <w:t>Klart------------------------------------------------</w:t>
+      </w:r>
+      <w:r>
+        <w:rPr>
+          <w:sz w:val="28"/>
+          <w:szCs w:val="28"/>
+          <w:lang w:val="sv-SE"/>
+        </w:rPr>
+        <w:br/>
+      </w:r>
+      <w:r>
+        <w:rPr>
+          <w:sz w:val="28"/>
+          <w:szCs w:val="28"/>
+          <w:lang w:val="sv-SE"/>
+        </w:rPr>
+        <w:br/>
+        <w:t>Rörelse</w:t>
+      </w:r>
+      <w:r>
+        <w:rPr>
+          <w:sz w:val="28"/>
+          <w:szCs w:val="28"/>
+          <w:lang w:val="sv-SE"/>
+        </w:rPr>
+        <w:br/>
+        <w:t>Stockbetée</w:t>
+      </w:r>
+      <w:r>
+        <w:rPr>
+          <w:sz w:val="28"/>
+          <w:szCs w:val="28"/>
+          <w:lang w:val="sv-SE"/>
+        </w:rPr>
+        <w:t>nde</w:t>
+      </w:r>
+    </w:p>
+    <w:p>
+      <w:pPr>
+        <w:rPr>
+          <w:sz w:val="28"/>
+          <w:szCs w:val="28"/>
+          <w:lang w:val="sv-SE"/>
+        </w:rPr>
+      </w:pPr>
+    </w:p>
+    <w:p>
+      <w:pPr>
+        <w:rPr>
+          <w:b/>
+          <w:bCs/>
+          <w:sz w:val="28"/>
+          <w:szCs w:val="28"/>
+          <w:lang w:val="sv-SE"/>
+        </w:rPr>
+      </w:pPr>
+      <w:r>
+        <w:rPr>
+          <w:b/>
+          <w:bCs/>
+          <w:sz w:val="28"/>
+          <w:szCs w:val="28"/>
+          <w:lang w:val="sv-SE"/>
+        </w:rPr>
+        <w:t>Designdokument</w:t>
       </w:r>
       <w:bookmarkStart w:id="0" w:name="_GoBack"/>
       <w:bookmarkEnd w:id="0"/>
-      <w:r>
-        <w:rPr>
-          <w:b/>
-          <w:bCs/>
-          <w:sz w:val="28"/>
-          <w:szCs w:val="28"/>
-          <w:lang w:val="sv-SE"/>
-        </w:rPr>
-        <w:t>å</w:t>
-      </w:r>
-      <w:r>
-        <w:rPr>
-          <w:sz w:val="28"/>
-          <w:szCs w:val="28"/>
-          <w:lang w:val="sv-SE"/>
-        </w:rPr>
-        <w:br/>
-        <w:t>-</w:t>
-      </w:r>
-      <w:r>
-        <w:rPr>
-          <w:sz w:val="28"/>
-          <w:szCs w:val="28"/>
-          <w:lang w:val="sv-SE"/>
-        </w:rPr>
-        <w:t>T</w:t>
-      </w:r>
-      <w:r>
-        <w:rPr>
-          <w:sz w:val="28"/>
-          <w:szCs w:val="28"/>
-          <w:lang w:val="sv-SE"/>
-        </w:rPr>
-        <w:t>orn sökområde och hastighet</w:t>
-      </w:r>
-    </w:p>
-    <w:p>
-      <w:pPr>
-        <w:rPr>
-          <w:sz w:val="28"/>
-          <w:szCs w:val="28"/>
-          <w:lang w:val="en-GB"/>
-        </w:rPr>
-      </w:pPr>
-      <w:proofErr w:type="spellStart"/>
-      <w:r>
-        <w:rPr>
-          <w:sz w:val="28"/>
-          <w:szCs w:val="28"/>
-          <w:lang w:val="en-GB"/>
-        </w:rPr>
-        <w:t>Menysystem</w:t>
-      </w:r>
-      <w:proofErr w:type="spellEnd"/>
-      <w:r>
-        <w:rPr>
-          <w:sz w:val="28"/>
-          <w:szCs w:val="28"/>
-          <w:lang w:val="en-GB"/>
-        </w:rPr>
-        <w:t xml:space="preserve"> </w:t>
-      </w:r>
-      <w:r>
-        <w:rPr>
-          <w:b/>
-          <w:bCs/>
-          <w:sz w:val="28"/>
-          <w:szCs w:val="28"/>
-          <w:lang w:val="en-GB"/>
-        </w:rPr>
-        <w:t>Ed</w:t>
-      </w:r>
-      <w:r>
-        <w:rPr>
-          <w:sz w:val="28"/>
-          <w:szCs w:val="28"/>
-          <w:lang w:val="en-GB"/>
-        </w:rPr>
-        <w:br/>
-        <w:t>-Main menu</w:t>
-      </w:r>
-      <w:r>
-        <w:rPr>
-          <w:sz w:val="28"/>
-          <w:szCs w:val="28"/>
-          <w:lang w:val="en-GB"/>
-        </w:rPr>
-        <w:br/>
-        <w:t xml:space="preserve">  -New game</w:t>
-      </w:r>
-      <w:r>
-        <w:rPr>
-          <w:sz w:val="28"/>
-          <w:szCs w:val="28"/>
-          <w:lang w:val="en-GB"/>
-        </w:rPr>
-        <w:br/>
-        <w:t xml:space="preserve">  -Load game/Continue</w:t>
-      </w:r>
-      <w:r>
-        <w:rPr>
-          <w:sz w:val="28"/>
-          <w:szCs w:val="28"/>
-          <w:lang w:val="en-GB"/>
-        </w:rPr>
-        <w:br/>
-        <w:t>-Options</w:t>
-      </w:r>
-      <w:r>
-        <w:rPr>
-          <w:sz w:val="28"/>
-          <w:szCs w:val="28"/>
-          <w:lang w:val="en-GB"/>
-        </w:rPr>
-        <w:br/>
-      </w:r>
-      <w:r>
-        <w:rPr>
-          <w:sz w:val="28"/>
-          <w:szCs w:val="28"/>
-          <w:lang w:val="en-GB"/>
-        </w:rPr>
-        <w:t>-Character select</w:t>
-      </w:r>
-    </w:p>
-    <w:p>
-      <w:pPr>
-        <w:rPr>
-          <w:sz w:val="28"/>
-          <w:szCs w:val="28"/>
-          <w:lang w:val="sv-SE"/>
-        </w:rPr>
-      </w:pPr>
-      <w:r>
-        <w:rPr>
-          <w:sz w:val="28"/>
-          <w:szCs w:val="28"/>
-          <w:lang w:val="sv-SE"/>
-        </w:rPr>
-        <w:t>Credits</w:t>
-      </w:r>
-      <w:r>
-        <w:rPr>
-          <w:sz w:val="28"/>
-          <w:szCs w:val="28"/>
-          <w:lang w:val="sv-SE"/>
-        </w:rPr>
-        <w:t xml:space="preserve"> </w:t>
-      </w:r>
-      <w:r>
-        <w:rPr>
-          <w:b/>
-          <w:bCs/>
-          <w:sz w:val="28"/>
-          <w:szCs w:val="28"/>
-          <w:lang w:val="sv-SE"/>
-        </w:rPr>
-        <w:t>Hu</w:t>
-      </w:r>
-      <w:r>
-        <w:rPr>
-          <w:sz w:val="28"/>
-          <w:szCs w:val="28"/>
-          <w:lang w:val="sv-SE"/>
-        </w:rPr>
-        <w:br/>
-        <w:t>-Textscroll</w:t>
-      </w:r>
-      <w:r>
-        <w:rPr>
-          <w:sz w:val="28"/>
-          <w:szCs w:val="28"/>
-          <w:lang w:val="sv-SE"/>
-        </w:rPr>
-        <w:br/>
-      </w:r>
-      <w:r>
-        <w:rPr>
-          <w:sz w:val="28"/>
-          <w:szCs w:val="28"/>
-          <w:lang w:val="sv-SE"/>
-        </w:rPr>
-        <w:br/>
-      </w:r>
-      <w:r>
-        <w:rPr>
-          <w:sz w:val="28"/>
-          <w:szCs w:val="28"/>
-          <w:lang w:val="sv-SE"/>
-        </w:rPr>
-        <w:br/>
-        <w:t>Klart------------------------------------------------</w:t>
-      </w:r>
-      <w:r>
-        <w:rPr>
-          <w:sz w:val="28"/>
-          <w:szCs w:val="28"/>
-          <w:lang w:val="sv-SE"/>
-        </w:rPr>
-        <w:br/>
-      </w:r>
-      <w:r>
-        <w:rPr>
-          <w:sz w:val="28"/>
-          <w:szCs w:val="28"/>
-          <w:lang w:val="sv-SE"/>
-        </w:rPr>
-        <w:br/>
-        <w:t>Rörelse</w:t>
-      </w:r>
-      <w:r>
-        <w:rPr>
-          <w:sz w:val="28"/>
-          <w:szCs w:val="28"/>
-          <w:lang w:val="sv-SE"/>
-        </w:rPr>
-        <w:br/>
-        <w:t>Stockbetée</w:t>
-      </w:r>
-      <w:r>
-        <w:rPr>
-          <w:sz w:val="28"/>
-          <w:szCs w:val="28"/>
-          <w:lang w:val="sv-SE"/>
-        </w:rPr>
-        <w:t>nde</w:t>
-      </w:r>
     </w:p>
     <w:sectPr>
       <w:pgSz w:w="11906" w:h="16838"/>

</xml_diff>